<commit_message>
besok kerjain jadwal pelaksanaan, pake minggu
</commit_message>
<xml_diff>
--- a/Proposal KP/Lampiran 5 - Format Halaman Judul Proposal KP.docx
+++ b/Proposal KP/Lampiran 5 - Format Halaman Judul Proposal KP.docx
@@ -64,31 +64,7 @@
           <w:b/>
           <w:sz w:val="28"/>
         </w:rPr>
-        <w:t>ANALISIS</w:t>
-      </w:r>
-      <w:r>
-        <w:rPr>
-          <w:rFonts w:ascii="Times New Roman" w:hAnsi="Times New Roman" w:cs="Times New Roman"/>
-          <w:b/>
-          <w:sz w:val="28"/>
-        </w:rPr>
-        <w:t xml:space="preserve"> </w:t>
-      </w:r>
-      <w:r>
-        <w:rPr>
-          <w:rFonts w:ascii="Times New Roman" w:hAnsi="Times New Roman" w:cs="Times New Roman"/>
-          <w:b/>
-          <w:sz w:val="28"/>
-        </w:rPr>
-        <w:t>&amp;</w:t>
-      </w:r>
-      <w:r>
-        <w:rPr>
-          <w:rFonts w:ascii="Times New Roman" w:hAnsi="Times New Roman" w:cs="Times New Roman"/>
-          <w:b/>
-          <w:sz w:val="28"/>
-        </w:rPr>
-        <w:t xml:space="preserve"> V</w:t>
+        <w:t>V</w:t>
       </w:r>
       <w:r>
         <w:rPr>
@@ -168,7 +144,23 @@
           <w:b/>
           <w:sz w:val="28"/>
         </w:rPr>
-        <w:t xml:space="preserve"> 2014-2024 </w:t>
+        <w:t xml:space="preserve"> 2014</w:t>
+      </w:r>
+      <w:r>
+        <w:rPr>
+          <w:rFonts w:ascii="Times New Roman" w:hAnsi="Times New Roman" w:cs="Times New Roman"/>
+          <w:b/>
+          <w:sz w:val="28"/>
+        </w:rPr>
+        <w:t>-</w:t>
+      </w:r>
+      <w:r>
+        <w:rPr>
+          <w:rFonts w:ascii="Times New Roman" w:hAnsi="Times New Roman" w:cs="Times New Roman"/>
+          <w:b/>
+          <w:sz w:val="28"/>
+        </w:rPr>
+        <w:t xml:space="preserve">2024 </w:t>
       </w:r>
       <w:r>
         <w:rPr>

</xml_diff>